<commit_message>
update fastjson to 1.2.29
</commit_message>
<xml_diff>
--- a/pergesa-doc/doc/PERGESA-MSG使用指南.docx
+++ b/pergesa-doc/doc/PERGESA-MSG使用指南.docx
@@ -2265,7 +2265,7 @@
           <v:shape id="_x0000_i1025" type="#_x0000_t75" style="width:305.25pt;height:297pt" o:ole="">
             <v:imagedata r:id="rId9" o:title=""/>
           </v:shape>
-          <o:OLEObject Type="Embed" ProgID="Visio.Drawing.11" ShapeID="_x0000_i1025" DrawAspect="Content" ObjectID="_1551180855" r:id="rId10"/>
+          <o:OLEObject Type="Embed" ProgID="Visio.Drawing.11" ShapeID="_x0000_i1025" DrawAspect="Content" ObjectID="_1551268499" r:id="rId10"/>
         </w:object>
       </w:r>
     </w:p>
@@ -2292,14 +2292,12 @@
       </w:pPr>
     </w:p>
     <w:p>
-      <w:proofErr w:type="spellStart"/>
       <w:r>
         <w:rPr>
           <w:rFonts w:hint="eastAsia"/>
         </w:rPr>
         <w:t>pergesa</w:t>
       </w:r>
-      <w:proofErr w:type="spellEnd"/>
       <w:r>
         <w:rPr>
           <w:rFonts w:hint="eastAsia"/>
@@ -2314,33 +2312,17 @@
       </w:r>
     </w:p>
     <w:p>
-      <w:proofErr w:type="spellStart"/>
       <w:r>
         <w:rPr>
           <w:rFonts w:hint="eastAsia"/>
         </w:rPr>
         <w:t>pergesa</w:t>
       </w:r>
-      <w:proofErr w:type="spellEnd"/>
       <w:r>
         <w:rPr>
           <w:rFonts w:hint="eastAsia"/>
         </w:rPr>
-        <w:t>-</w:t>
-      </w:r>
-      <w:proofErr w:type="spellStart"/>
-      <w:r>
-        <w:rPr>
-          <w:rFonts w:hint="eastAsia"/>
-        </w:rPr>
-        <w:t>msg</w:t>
-      </w:r>
-      <w:proofErr w:type="spellEnd"/>
-      <w:r>
-        <w:rPr>
-          <w:rFonts w:hint="eastAsia"/>
-        </w:rPr>
-        <w:t>-core</w:t>
+        <w:t>-msg-core</w:t>
       </w:r>
       <w:r>
         <w:rPr>
@@ -2350,7 +2332,6 @@
       </w:r>
     </w:p>
     <w:p>
-      <w:proofErr w:type="spellStart"/>
       <w:r>
         <w:rPr>
           <w:rFonts w:hint="eastAsia"/>
@@ -2363,21 +2344,18 @@
         </w:rPr>
         <w:t>-msg-kafka</w:t>
       </w:r>
-      <w:proofErr w:type="spellEnd"/>
       <w:r>
         <w:rPr>
           <w:rFonts w:hint="eastAsia"/>
         </w:rPr>
         <w:t>：</w:t>
       </w:r>
-      <w:proofErr w:type="spellStart"/>
       <w:r>
         <w:rPr>
           <w:rFonts w:hint="eastAsia"/>
         </w:rPr>
         <w:t>kafka</w:t>
       </w:r>
-      <w:proofErr w:type="spellEnd"/>
       <w:r>
         <w:rPr>
           <w:rFonts w:hint="eastAsia"/>
@@ -2386,7 +2364,6 @@
       </w:r>
     </w:p>
     <w:p>
-      <w:proofErr w:type="spellStart"/>
       <w:r>
         <w:rPr>
           <w:rFonts w:hint="eastAsia"/>
@@ -2399,21 +2376,18 @@
         </w:rPr>
         <w:t>-msg-amq</w:t>
       </w:r>
-      <w:proofErr w:type="spellEnd"/>
       <w:r>
         <w:rPr>
           <w:rFonts w:hint="eastAsia"/>
         </w:rPr>
         <w:t>：</w:t>
       </w:r>
-      <w:proofErr w:type="spellStart"/>
       <w:r>
         <w:rPr>
           <w:rFonts w:hint="eastAsia"/>
         </w:rPr>
         <w:t>activemq</w:t>
       </w:r>
-      <w:proofErr w:type="spellEnd"/>
       <w:r>
         <w:rPr>
           <w:rFonts w:hint="eastAsia"/>
@@ -2435,15 +2409,7 @@
         <w:rPr>
           <w:rFonts w:hint="eastAsia"/>
         </w:rPr>
-        <w:t>功能介</w:t>
-      </w:r>
-      <w:bookmarkStart w:id="5" w:name="_GoBack"/>
-      <w:bookmarkEnd w:id="5"/>
-      <w:r>
-        <w:rPr>
-          <w:rFonts w:hint="eastAsia"/>
-        </w:rPr>
-        <w:t>绍</w:t>
+        <w:t>功能介绍</w:t>
       </w:r>
       <w:bookmarkEnd w:id="4"/>
     </w:p>
@@ -2558,14 +2524,14 @@
           <w:numId w:val="15"/>
         </w:numPr>
       </w:pPr>
-      <w:bookmarkStart w:id="6" w:name="_Toc477438936"/>
+      <w:bookmarkStart w:id="5" w:name="_Toc477438936"/>
       <w:r>
         <w:rPr>
           <w:rFonts w:hint="eastAsia"/>
         </w:rPr>
         <w:t>开发指南</w:t>
       </w:r>
-      <w:bookmarkEnd w:id="6"/>
+      <w:bookmarkEnd w:id="5"/>
     </w:p>
     <w:p>
       <w:pPr>
@@ -2575,14 +2541,14 @@
           <w:numId w:val="20"/>
         </w:numPr>
       </w:pPr>
-      <w:bookmarkStart w:id="7" w:name="_Toc477438937"/>
+      <w:bookmarkStart w:id="6" w:name="_Toc477438937"/>
       <w:r>
         <w:rPr>
           <w:rFonts w:hint="eastAsia"/>
         </w:rPr>
         <w:t>引入依赖</w:t>
       </w:r>
-      <w:bookmarkEnd w:id="7"/>
+      <w:bookmarkEnd w:id="6"/>
     </w:p>
     <w:p>
       <w:pPr>
@@ -2649,7 +2615,6 @@
         </w:rPr>
         <w:t>&lt;</w:t>
       </w:r>
-      <w:proofErr w:type="spellStart"/>
       <w:r>
         <w:rPr>
           <w:rFonts w:ascii="Courier New" w:hAnsi="Courier New" w:cs="Courier New"/>
@@ -2662,7 +2627,6 @@
         </w:rPr>
         <w:t>groupId</w:t>
       </w:r>
-      <w:proofErr w:type="spellEnd"/>
       <w:r>
         <w:rPr>
           <w:rFonts w:ascii="Courier New" w:hAnsi="Courier New" w:cs="Courier New"/>
@@ -2673,7 +2637,6 @@
         </w:rPr>
         <w:t>&gt;</w:t>
       </w:r>
-      <w:proofErr w:type="spellStart"/>
       <w:r>
         <w:rPr>
           <w:rFonts w:ascii="Courier New" w:hAnsi="Courier New" w:cs="Courier New"/>
@@ -2692,7 +2655,6 @@
         </w:rPr>
         <w:t>arto</w:t>
       </w:r>
-      <w:proofErr w:type="spellEnd"/>
       <w:r>
         <w:rPr>
           <w:rFonts w:ascii="Courier New" w:hAnsi="Courier New" w:cs="Courier New"/>
@@ -2703,7 +2665,6 @@
         </w:rPr>
         <w:t>&lt;/</w:t>
       </w:r>
-      <w:proofErr w:type="spellStart"/>
       <w:r>
         <w:rPr>
           <w:rFonts w:ascii="Courier New" w:hAnsi="Courier New" w:cs="Courier New"/>
@@ -2716,7 +2677,6 @@
         </w:rPr>
         <w:t>groupId</w:t>
       </w:r>
-      <w:proofErr w:type="spellEnd"/>
       <w:r>
         <w:rPr>
           <w:rFonts w:ascii="Courier New" w:hAnsi="Courier New" w:cs="Courier New"/>
@@ -2747,7 +2707,6 @@
         </w:rPr>
         <w:t>&lt;</w:t>
       </w:r>
-      <w:proofErr w:type="spellStart"/>
       <w:r>
         <w:rPr>
           <w:rFonts w:ascii="Courier New" w:hAnsi="Courier New" w:cs="Courier New"/>
@@ -2760,7 +2719,6 @@
         </w:rPr>
         <w:t>artifactId</w:t>
       </w:r>
-      <w:proofErr w:type="spellEnd"/>
       <w:r>
         <w:rPr>
           <w:rFonts w:ascii="Courier New" w:hAnsi="Courier New" w:cs="Courier New"/>
@@ -2771,7 +2729,6 @@
         </w:rPr>
         <w:t>&gt;</w:t>
       </w:r>
-      <w:proofErr w:type="spellStart"/>
       <w:r>
         <w:rPr>
           <w:rFonts w:ascii="Courier New" w:hAnsi="Courier New" w:cs="Courier New" w:hint="eastAsia"/>
@@ -2781,7 +2738,6 @@
         </w:rPr>
         <w:t>pergesa</w:t>
       </w:r>
-      <w:proofErr w:type="spellEnd"/>
       <w:r>
         <w:rPr>
           <w:rFonts w:ascii="Courier New" w:hAnsi="Courier New" w:cs="Courier New"/>
@@ -2801,7 +2757,6 @@
         </w:rPr>
         <w:t>&lt;/</w:t>
       </w:r>
-      <w:proofErr w:type="spellStart"/>
       <w:r>
         <w:rPr>
           <w:rFonts w:ascii="Courier New" w:hAnsi="Courier New" w:cs="Courier New"/>
@@ -2814,7 +2769,6 @@
         </w:rPr>
         <w:t>artifactId</w:t>
       </w:r>
-      <w:proofErr w:type="spellEnd"/>
       <w:r>
         <w:rPr>
           <w:rFonts w:ascii="Courier New" w:hAnsi="Courier New" w:cs="Courier New"/>
@@ -3015,7 +2969,6 @@
         </w:rPr>
         <w:t>&lt;</w:t>
       </w:r>
-      <w:proofErr w:type="spellStart"/>
       <w:r>
         <w:rPr>
           <w:rFonts w:ascii="Courier New" w:hAnsi="Courier New" w:cs="Courier New"/>
@@ -3028,7 +2981,6 @@
         </w:rPr>
         <w:t>groupId</w:t>
       </w:r>
-      <w:proofErr w:type="spellEnd"/>
       <w:r>
         <w:rPr>
           <w:rFonts w:ascii="Courier New" w:hAnsi="Courier New" w:cs="Courier New"/>
@@ -3039,7 +2991,6 @@
         </w:rPr>
         <w:t>&gt;</w:t>
       </w:r>
-      <w:proofErr w:type="spellStart"/>
       <w:r>
         <w:rPr>
           <w:rFonts w:ascii="Courier New" w:hAnsi="Courier New" w:cs="Courier New"/>
@@ -3058,7 +3009,6 @@
         </w:rPr>
         <w:t>arto</w:t>
       </w:r>
-      <w:proofErr w:type="spellEnd"/>
       <w:r>
         <w:rPr>
           <w:rFonts w:ascii="Courier New" w:hAnsi="Courier New" w:cs="Courier New"/>
@@ -3069,7 +3019,6 @@
         </w:rPr>
         <w:t>&lt;/</w:t>
       </w:r>
-      <w:proofErr w:type="spellStart"/>
       <w:r>
         <w:rPr>
           <w:rFonts w:ascii="Courier New" w:hAnsi="Courier New" w:cs="Courier New"/>
@@ -3082,7 +3031,6 @@
         </w:rPr>
         <w:t>groupId</w:t>
       </w:r>
-      <w:proofErr w:type="spellEnd"/>
       <w:r>
         <w:rPr>
           <w:rFonts w:ascii="Courier New" w:hAnsi="Courier New" w:cs="Courier New"/>
@@ -3113,7 +3061,6 @@
         </w:rPr>
         <w:t>&lt;</w:t>
       </w:r>
-      <w:proofErr w:type="spellStart"/>
       <w:r>
         <w:rPr>
           <w:rFonts w:ascii="Courier New" w:hAnsi="Courier New" w:cs="Courier New"/>
@@ -3126,7 +3073,6 @@
         </w:rPr>
         <w:t>artifactId</w:t>
       </w:r>
-      <w:proofErr w:type="spellEnd"/>
       <w:r>
         <w:rPr>
           <w:rFonts w:ascii="Courier New" w:hAnsi="Courier New" w:cs="Courier New"/>
@@ -3137,7 +3083,6 @@
         </w:rPr>
         <w:t>&gt;</w:t>
       </w:r>
-      <w:proofErr w:type="spellStart"/>
       <w:r>
         <w:rPr>
           <w:rFonts w:ascii="Courier New" w:hAnsi="Courier New" w:cs="Courier New" w:hint="eastAsia"/>
@@ -3147,7 +3092,6 @@
         </w:rPr>
         <w:t>pergesa</w:t>
       </w:r>
-      <w:proofErr w:type="spellEnd"/>
       <w:r>
         <w:rPr>
           <w:rFonts w:ascii="Courier New" w:hAnsi="Courier New" w:cs="Courier New"/>
@@ -3157,7 +3101,6 @@
         </w:rPr>
         <w:t>-</w:t>
       </w:r>
-      <w:proofErr w:type="spellStart"/>
       <w:r>
         <w:rPr>
           <w:rFonts w:ascii="Courier New" w:hAnsi="Courier New" w:cs="Courier New" w:hint="eastAsia"/>
@@ -3165,17 +3108,7 @@
           <w:sz w:val="20"/>
           <w:szCs w:val="20"/>
         </w:rPr>
-        <w:t>msg</w:t>
-      </w:r>
-      <w:proofErr w:type="spellEnd"/>
-      <w:r>
-        <w:rPr>
-          <w:rFonts w:ascii="Courier New" w:hAnsi="Courier New" w:cs="Courier New" w:hint="eastAsia"/>
-          <w:color w:val="000000"/>
-          <w:sz w:val="20"/>
-          <w:szCs w:val="20"/>
-        </w:rPr>
-        <w:t>-core</w:t>
+        <w:t>msg-core</w:t>
       </w:r>
       <w:r>
         <w:rPr>
@@ -3187,7 +3120,6 @@
         </w:rPr>
         <w:t>&lt;/</w:t>
       </w:r>
-      <w:proofErr w:type="spellStart"/>
       <w:r>
         <w:rPr>
           <w:rFonts w:ascii="Courier New" w:hAnsi="Courier New" w:cs="Courier New"/>
@@ -3200,7 +3132,6 @@
         </w:rPr>
         <w:t>artifactId</w:t>
       </w:r>
-      <w:proofErr w:type="spellEnd"/>
       <w:r>
         <w:rPr>
           <w:rFonts w:ascii="Courier New" w:hAnsi="Courier New" w:cs="Courier New"/>
@@ -3480,7 +3411,6 @@
         </w:rPr>
         <w:t>&lt;</w:t>
       </w:r>
-      <w:proofErr w:type="spellStart"/>
       <w:r>
         <w:rPr>
           <w:rFonts w:ascii="Courier New" w:hAnsi="Courier New" w:cs="Courier New"/>
@@ -3493,7 +3423,6 @@
         </w:rPr>
         <w:t>groupId</w:t>
       </w:r>
-      <w:proofErr w:type="spellEnd"/>
       <w:r>
         <w:rPr>
           <w:rFonts w:ascii="Courier New" w:hAnsi="Courier New" w:cs="Courier New"/>
@@ -3504,7 +3433,6 @@
         </w:rPr>
         <w:t>&gt;</w:t>
       </w:r>
-      <w:proofErr w:type="spellStart"/>
       <w:r>
         <w:rPr>
           <w:rFonts w:ascii="Courier New" w:hAnsi="Courier New" w:cs="Courier New"/>
@@ -3523,7 +3451,6 @@
         </w:rPr>
         <w:t>arto</w:t>
       </w:r>
-      <w:proofErr w:type="spellEnd"/>
       <w:r>
         <w:rPr>
           <w:rFonts w:ascii="Courier New" w:hAnsi="Courier New" w:cs="Courier New"/>
@@ -3534,7 +3461,6 @@
         </w:rPr>
         <w:t>&lt;/</w:t>
       </w:r>
-      <w:proofErr w:type="spellStart"/>
       <w:r>
         <w:rPr>
           <w:rFonts w:ascii="Courier New" w:hAnsi="Courier New" w:cs="Courier New"/>
@@ -3547,7 +3473,6 @@
         </w:rPr>
         <w:t>groupId</w:t>
       </w:r>
-      <w:proofErr w:type="spellEnd"/>
       <w:r>
         <w:rPr>
           <w:rFonts w:ascii="Courier New" w:hAnsi="Courier New" w:cs="Courier New"/>
@@ -3578,7 +3503,6 @@
         </w:rPr>
         <w:t>&lt;</w:t>
       </w:r>
-      <w:proofErr w:type="spellStart"/>
       <w:r>
         <w:rPr>
           <w:rFonts w:ascii="Courier New" w:hAnsi="Courier New" w:cs="Courier New"/>
@@ -3591,7 +3515,6 @@
         </w:rPr>
         <w:t>artifactId</w:t>
       </w:r>
-      <w:proofErr w:type="spellEnd"/>
       <w:r>
         <w:rPr>
           <w:rFonts w:ascii="Courier New" w:hAnsi="Courier New" w:cs="Courier New"/>
@@ -3602,7 +3525,6 @@
         </w:rPr>
         <w:t>&gt;</w:t>
       </w:r>
-      <w:proofErr w:type="spellStart"/>
       <w:r>
         <w:rPr>
           <w:rFonts w:ascii="Courier New" w:hAnsi="Courier New" w:cs="Courier New" w:hint="eastAsia"/>
@@ -3630,7 +3552,6 @@
         </w:rPr>
         <w:t>msg-kafka</w:t>
       </w:r>
-      <w:proofErr w:type="spellEnd"/>
       <w:r>
         <w:rPr>
           <w:rFonts w:ascii="Courier New" w:hAnsi="Courier New" w:cs="Courier New"/>
@@ -3641,7 +3562,6 @@
         </w:rPr>
         <w:t>&lt;/</w:t>
       </w:r>
-      <w:proofErr w:type="spellStart"/>
       <w:r>
         <w:rPr>
           <w:rFonts w:ascii="Courier New" w:hAnsi="Courier New" w:cs="Courier New"/>
@@ -3654,7 +3574,6 @@
         </w:rPr>
         <w:t>artifactId</w:t>
       </w:r>
-      <w:proofErr w:type="spellEnd"/>
       <w:r>
         <w:rPr>
           <w:rFonts w:ascii="Courier New" w:hAnsi="Courier New" w:cs="Courier New"/>
@@ -3933,7 +3852,6 @@
         </w:rPr>
         <w:t>&lt;</w:t>
       </w:r>
-      <w:proofErr w:type="spellStart"/>
       <w:r>
         <w:rPr>
           <w:rFonts w:ascii="Courier New" w:hAnsi="Courier New" w:cs="Courier New"/>
@@ -3946,7 +3864,6 @@
         </w:rPr>
         <w:t>groupId</w:t>
       </w:r>
-      <w:proofErr w:type="spellEnd"/>
       <w:r>
         <w:rPr>
           <w:rFonts w:ascii="Courier New" w:hAnsi="Courier New" w:cs="Courier New"/>
@@ -3957,7 +3874,6 @@
         </w:rPr>
         <w:t>&gt;</w:t>
       </w:r>
-      <w:proofErr w:type="spellStart"/>
       <w:r>
         <w:rPr>
           <w:rFonts w:ascii="Courier New" w:hAnsi="Courier New" w:cs="Courier New"/>
@@ -3976,7 +3892,6 @@
         </w:rPr>
         <w:t>arto</w:t>
       </w:r>
-      <w:proofErr w:type="spellEnd"/>
       <w:r>
         <w:rPr>
           <w:rFonts w:ascii="Courier New" w:hAnsi="Courier New" w:cs="Courier New"/>
@@ -3987,7 +3902,6 @@
         </w:rPr>
         <w:t>&lt;/</w:t>
       </w:r>
-      <w:proofErr w:type="spellStart"/>
       <w:r>
         <w:rPr>
           <w:rFonts w:ascii="Courier New" w:hAnsi="Courier New" w:cs="Courier New"/>
@@ -4000,7 +3914,6 @@
         </w:rPr>
         <w:t>groupId</w:t>
       </w:r>
-      <w:proofErr w:type="spellEnd"/>
       <w:r>
         <w:rPr>
           <w:rFonts w:ascii="Courier New" w:hAnsi="Courier New" w:cs="Courier New"/>
@@ -4031,7 +3944,6 @@
         </w:rPr>
         <w:t>&lt;</w:t>
       </w:r>
-      <w:proofErr w:type="spellStart"/>
       <w:r>
         <w:rPr>
           <w:rFonts w:ascii="Courier New" w:hAnsi="Courier New" w:cs="Courier New"/>
@@ -4044,7 +3956,6 @@
         </w:rPr>
         <w:t>artifactId</w:t>
       </w:r>
-      <w:proofErr w:type="spellEnd"/>
       <w:r>
         <w:rPr>
           <w:rFonts w:ascii="Courier New" w:hAnsi="Courier New" w:cs="Courier New"/>
@@ -4055,7 +3966,6 @@
         </w:rPr>
         <w:t>&gt;</w:t>
       </w:r>
-      <w:proofErr w:type="spellStart"/>
       <w:r>
         <w:rPr>
           <w:rFonts w:ascii="Courier New" w:hAnsi="Courier New" w:cs="Courier New" w:hint="eastAsia"/>
@@ -4083,7 +3993,6 @@
         </w:rPr>
         <w:t>msg-amq</w:t>
       </w:r>
-      <w:proofErr w:type="spellEnd"/>
       <w:r>
         <w:rPr>
           <w:rFonts w:ascii="Courier New" w:hAnsi="Courier New" w:cs="Courier New"/>
@@ -4094,7 +4003,6 @@
         </w:rPr>
         <w:t>&lt;/</w:t>
       </w:r>
-      <w:proofErr w:type="spellStart"/>
       <w:r>
         <w:rPr>
           <w:rFonts w:ascii="Courier New" w:hAnsi="Courier New" w:cs="Courier New"/>
@@ -4107,7 +4015,6 @@
         </w:rPr>
         <w:t>artifactId</w:t>
       </w:r>
-      <w:proofErr w:type="spellEnd"/>
       <w:r>
         <w:rPr>
           <w:rFonts w:ascii="Courier New" w:hAnsi="Courier New" w:cs="Courier New"/>
@@ -4252,14 +4159,14 @@
           <w:numId w:val="20"/>
         </w:numPr>
       </w:pPr>
-      <w:bookmarkStart w:id="8" w:name="_Toc477438938"/>
+      <w:bookmarkStart w:id="7" w:name="_Toc477438938"/>
       <w:r>
         <w:rPr>
           <w:rFonts w:hint="eastAsia"/>
         </w:rPr>
         <w:t>Spring配置</w:t>
       </w:r>
-      <w:bookmarkEnd w:id="8"/>
+      <w:bookmarkEnd w:id="7"/>
     </w:p>
     <w:p>
       <w:pPr>
@@ -4293,7 +4200,6 @@
           <w:szCs w:val="20"/>
         </w:rPr>
       </w:pPr>
-      <w:proofErr w:type="gramStart"/>
       <w:r>
         <w:rPr>
           <w:rFonts w:ascii="Courier New" w:hAnsi="Courier New" w:cs="Courier New"/>
@@ -4305,7 +4211,6 @@
         </w:rPr>
         <w:t>&lt;!—</w:t>
       </w:r>
-      <w:proofErr w:type="gramEnd"/>
       <w:r>
         <w:rPr>
           <w:rFonts w:ascii="Courier New" w:hAnsi="Courier New" w:cs="Courier New" w:hint="eastAsia"/>
@@ -4403,20 +4308,7 @@
           <w:szCs w:val="20"/>
           <w:shd w:val="clear" w:color="auto" w:fill="EFEFEF"/>
         </w:rPr>
-        <w:t>="</w:t>
-      </w:r>
-      <w:proofErr w:type="spellStart"/>
-      <w:r>
-        <w:rPr>
-          <w:rFonts w:ascii="Courier New" w:hAnsi="Courier New" w:cs="Courier New"/>
-          <w:b/>
-          <w:bCs/>
-          <w:color w:val="008000"/>
-          <w:sz w:val="18"/>
-          <w:szCs w:val="20"/>
-          <w:shd w:val="clear" w:color="auto" w:fill="EFEFEF"/>
-        </w:rPr>
-        <w:t>classpath:</w:t>
+        <w:t>="classpath:</w:t>
       </w:r>
       <w:r>
         <w:rPr>
@@ -4440,20 +4332,7 @@
           <w:szCs w:val="20"/>
           <w:shd w:val="clear" w:color="auto" w:fill="EFEFEF"/>
         </w:rPr>
-        <w:t>-event.xml</w:t>
-      </w:r>
-      <w:proofErr w:type="spellEnd"/>
-      <w:r>
-        <w:rPr>
-          <w:rFonts w:ascii="Courier New" w:hAnsi="Courier New" w:cs="Courier New"/>
-          <w:b/>
-          <w:bCs/>
-          <w:color w:val="008000"/>
-          <w:sz w:val="18"/>
-          <w:szCs w:val="20"/>
-          <w:shd w:val="clear" w:color="auto" w:fill="EFEFEF"/>
-        </w:rPr>
-        <w:t>"</w:t>
+        <w:t>-event.xml"</w:t>
       </w:r>
       <w:r>
         <w:rPr>
@@ -6958,14 +6837,14 @@
           <w:numId w:val="20"/>
         </w:numPr>
       </w:pPr>
-      <w:bookmarkStart w:id="9" w:name="_Toc477438939"/>
+      <w:bookmarkStart w:id="8" w:name="_Toc477438939"/>
       <w:r>
         <w:rPr>
           <w:rFonts w:hint="eastAsia"/>
         </w:rPr>
         <w:t>接口说明</w:t>
       </w:r>
-      <w:bookmarkEnd w:id="9"/>
+      <w:bookmarkEnd w:id="8"/>
     </w:p>
     <w:p>
       <w:pPr>
@@ -6981,7 +6860,7 @@
           <w:szCs w:val="22"/>
         </w:rPr>
       </w:pPr>
-      <w:bookmarkStart w:id="10" w:name="_Toc477438940"/>
+      <w:bookmarkStart w:id="9" w:name="_Toc477438940"/>
       <w:r>
         <w:rPr>
           <w:rStyle w:val="4Char"/>
@@ -6989,7 +6868,7 @@
         </w:rPr>
         <w:t>MqProducer&lt;T&gt;</w:t>
       </w:r>
-      <w:bookmarkEnd w:id="10"/>
+      <w:bookmarkEnd w:id="9"/>
       <w:r>
         <w:rPr>
           <w:rStyle w:val="4Char"/>
@@ -8468,7 +8347,7 @@
           <w:sz w:val="22"/>
         </w:rPr>
       </w:pPr>
-      <w:bookmarkStart w:id="11" w:name="_Toc477438941"/>
+      <w:bookmarkStart w:id="10" w:name="_Toc477438941"/>
       <w:r>
         <w:rPr>
           <w:rStyle w:val="4Char"/>
@@ -8476,7 +8355,7 @@
         </w:rPr>
         <w:t>MqCallback&lt;T&gt;</w:t>
       </w:r>
-      <w:bookmarkEnd w:id="11"/>
+      <w:bookmarkEnd w:id="10"/>
     </w:p>
     <w:p>
       <w:r>
@@ -8558,7 +8437,7 @@
           <w:sz w:val="22"/>
         </w:rPr>
       </w:pPr>
-      <w:bookmarkStart w:id="12" w:name="_Toc477438942"/>
+      <w:bookmarkStart w:id="11" w:name="_Toc477438942"/>
       <w:r>
         <w:rPr>
           <w:rStyle w:val="4Char"/>
@@ -8566,7 +8445,7 @@
         </w:rPr>
         <w:t>MqConsumer</w:t>
       </w:r>
-      <w:bookmarkEnd w:id="12"/>
+      <w:bookmarkEnd w:id="11"/>
     </w:p>
     <w:p>
       <w:r>
@@ -8648,7 +8527,7 @@
           <w:sz w:val="22"/>
         </w:rPr>
       </w:pPr>
-      <w:bookmarkStart w:id="13" w:name="_Toc477438943"/>
+      <w:bookmarkStart w:id="12" w:name="_Toc477438943"/>
       <w:r>
         <w:rPr>
           <w:rStyle w:val="4Char"/>
@@ -8657,7 +8536,7 @@
         <w:lastRenderedPageBreak/>
         <w:t>MqListener</w:t>
       </w:r>
-      <w:bookmarkEnd w:id="13"/>
+      <w:bookmarkEnd w:id="12"/>
     </w:p>
     <w:p>
       <w:r>
@@ -8938,7 +8817,7 @@
           <w:sz w:val="22"/>
         </w:rPr>
       </w:pPr>
-      <w:bookmarkStart w:id="14" w:name="_Toc477438944"/>
+      <w:bookmarkStart w:id="13" w:name="_Toc477438944"/>
       <w:r>
         <w:rPr>
           <w:rStyle w:val="4Char"/>
@@ -8954,7 +8833,7 @@
         </w:rPr>
         <w:t>Producer</w:t>
       </w:r>
-      <w:bookmarkEnd w:id="14"/>
+      <w:bookmarkEnd w:id="13"/>
     </w:p>
     <w:p>
       <w:r>
@@ -9684,7 +9563,7 @@
           <w:sz w:val="22"/>
         </w:rPr>
       </w:pPr>
-      <w:bookmarkStart w:id="15" w:name="_Toc477438945"/>
+      <w:bookmarkStart w:id="14" w:name="_Toc477438945"/>
       <w:r>
         <w:rPr>
           <w:rStyle w:val="4Char"/>
@@ -9693,7 +9572,7 @@
         </w:rPr>
         <w:t>@Consumer</w:t>
       </w:r>
-      <w:bookmarkEnd w:id="15"/>
+      <w:bookmarkEnd w:id="14"/>
     </w:p>
     <w:p>
       <w:r>
@@ -10734,7 +10613,7 @@
           <w:sz w:val="22"/>
         </w:rPr>
       </w:pPr>
-      <w:bookmarkStart w:id="16" w:name="_Toc477438946"/>
+      <w:bookmarkStart w:id="15" w:name="_Toc477438946"/>
       <w:r>
         <w:rPr>
           <w:rStyle w:val="4Char"/>
@@ -10751,7 +10630,7 @@
         </w:rPr>
         <w:t>TxMessage</w:t>
       </w:r>
-      <w:bookmarkEnd w:id="16"/>
+      <w:bookmarkEnd w:id="15"/>
     </w:p>
     <w:p>
       <w:r>
@@ -10775,14 +10654,14 @@
           <w:numId w:val="20"/>
         </w:numPr>
       </w:pPr>
-      <w:bookmarkStart w:id="17" w:name="_Toc477438947"/>
+      <w:bookmarkStart w:id="16" w:name="_Toc477438947"/>
       <w:r>
         <w:rPr>
           <w:rFonts w:hint="eastAsia"/>
         </w:rPr>
         <w:t>Kafka</w:t>
       </w:r>
-      <w:bookmarkEnd w:id="17"/>
+      <w:bookmarkEnd w:id="16"/>
     </w:p>
     <w:p>
       <w:pPr>
@@ -11243,13 +11122,13 @@
     </w:tbl>
     <w:p>
       <w:pPr>
-        <w:pStyle w:val="2"/>
+        <w:pStyle w:val="4"/>
         <w:numPr>
           <w:ilvl w:val="0"/>
-          <w:numId w:val="20"/>
+          <w:numId w:val="24"/>
         </w:numPr>
       </w:pPr>
-      <w:bookmarkStart w:id="18" w:name="_Toc477438948"/>
+      <w:bookmarkStart w:id="17" w:name="_Toc477438948"/>
       <w:r>
         <w:rPr>
           <w:rFonts w:hint="eastAsia"/>
@@ -11263,7 +11142,7 @@
         </w:rPr>
         <w:t>发送</w:t>
       </w:r>
-      <w:bookmarkEnd w:id="18"/>
+      <w:bookmarkEnd w:id="17"/>
     </w:p>
     <w:p>
       <w:pPr>
@@ -12321,10 +12200,10 @@
         <w:pStyle w:val="4"/>
         <w:numPr>
           <w:ilvl w:val="0"/>
-          <w:numId w:val="21"/>
+          <w:numId w:val="24"/>
         </w:numPr>
       </w:pPr>
-      <w:bookmarkStart w:id="19" w:name="_Toc477438949"/>
+      <w:bookmarkStart w:id="18" w:name="_Toc477438949"/>
       <w:r>
         <w:rPr>
           <w:rFonts w:hint="eastAsia"/>
@@ -12338,7 +12217,7 @@
         </w:rPr>
         <w:t>发送</w:t>
       </w:r>
-      <w:bookmarkEnd w:id="19"/>
+      <w:bookmarkEnd w:id="18"/>
     </w:p>
     <w:p>
       <w:r>
@@ -12570,17 +12449,17 @@
         <w:pStyle w:val="4"/>
         <w:numPr>
           <w:ilvl w:val="0"/>
-          <w:numId w:val="21"/>
+          <w:numId w:val="24"/>
         </w:numPr>
       </w:pPr>
-      <w:bookmarkStart w:id="20" w:name="_Toc477438950"/>
+      <w:bookmarkStart w:id="19" w:name="_Toc477438950"/>
       <w:r>
         <w:rPr>
           <w:rFonts w:hint="eastAsia"/>
         </w:rPr>
         <w:t>低优先级发送</w:t>
       </w:r>
-      <w:bookmarkEnd w:id="20"/>
+      <w:bookmarkEnd w:id="19"/>
     </w:p>
     <w:p>
       <w:r>
@@ -12790,10 +12669,10 @@
         <w:pStyle w:val="4"/>
         <w:numPr>
           <w:ilvl w:val="0"/>
-          <w:numId w:val="21"/>
+          <w:numId w:val="24"/>
         </w:numPr>
       </w:pPr>
-      <w:bookmarkStart w:id="21" w:name="_Toc477438951"/>
+      <w:bookmarkStart w:id="20" w:name="_Toc477438951"/>
       <w:r>
         <w:rPr>
           <w:rFonts w:hint="eastAsia"/>
@@ -12806,7 +12685,7 @@
         </w:rPr>
         <w:t>接收</w:t>
       </w:r>
-      <w:bookmarkEnd w:id="21"/>
+      <w:bookmarkEnd w:id="20"/>
     </w:p>
     <w:p>
       <w:pPr>
@@ -13189,21 +13068,21 @@
     <w:p>
       <w:pPr>
         <w:pStyle w:val="4"/>
-      </w:pPr>
-      <w:bookmarkStart w:id="22" w:name="_Toc477438952"/>
+        <w:numPr>
+          <w:ilvl w:val="0"/>
+          <w:numId w:val="24"/>
+        </w:numPr>
+      </w:pPr>
+      <w:bookmarkStart w:id="21" w:name="_Toc477438952"/>
+      <w:bookmarkStart w:id="22" w:name="_GoBack"/>
+      <w:bookmarkEnd w:id="22"/>
       <w:r>
         <w:rPr>
           <w:rFonts w:hint="eastAsia"/>
         </w:rPr>
-        <w:t xml:space="preserve">5. </w:t>
-      </w:r>
-      <w:r>
-        <w:rPr>
-          <w:rFonts w:hint="eastAsia"/>
-        </w:rPr>
         <w:t>中优先级接收</w:t>
       </w:r>
-      <w:bookmarkEnd w:id="22"/>
+      <w:bookmarkEnd w:id="21"/>
     </w:p>
     <w:p>
       <w:r>
@@ -14055,27 +13934,13 @@
         <w:rPr>
           <w:rFonts w:hint="eastAsia"/>
         </w:rPr>
-        <w:t>非</w:t>
-      </w:r>
-      <w:proofErr w:type="gramStart"/>
+        <w:t>非必填项</w:t>
+      </w:r>
       <w:r>
         <w:rPr>
           <w:rFonts w:hint="eastAsia"/>
         </w:rPr>
-        <w:t>必填项</w:t>
-      </w:r>
-      <w:r>
-        <w:rPr>
-          <w:rFonts w:hint="eastAsia"/>
-        </w:rPr>
-        <w:t>请</w:t>
-      </w:r>
-      <w:proofErr w:type="gramEnd"/>
-      <w:r>
-        <w:rPr>
-          <w:rFonts w:hint="eastAsia"/>
-        </w:rPr>
-        <w:t>谨慎</w:t>
+        <w:t>请谨慎</w:t>
       </w:r>
       <w:r>
         <w:rPr>
@@ -19645,10 +19510,10 @@
     </w:lvl>
   </w:abstractNum>
   <w:abstractNum w:abstractNumId="17">
-    <w:nsid w:val="675200BD"/>
+    <w:nsid w:val="608A521E"/>
     <w:multiLevelType w:val="hybridMultilevel"/>
-    <w:tmpl w:val="1E8649CE"/>
-    <w:lvl w:ilvl="0" w:tplc="2BEC7154">
+    <w:tmpl w:val="1C9039A6"/>
+    <w:lvl w:ilvl="0" w:tplc="8BE0ACD6">
       <w:start w:val="1"/>
       <w:numFmt w:val="decimal"/>
       <w:lvlText w:val="%1."/>
@@ -19734,6 +19599,184 @@
     </w:lvl>
   </w:abstractNum>
   <w:abstractNum w:abstractNumId="18">
+    <w:nsid w:val="675200BD"/>
+    <w:multiLevelType w:val="hybridMultilevel"/>
+    <w:tmpl w:val="1E8649CE"/>
+    <w:lvl w:ilvl="0" w:tplc="2BEC7154">
+      <w:start w:val="1"/>
+      <w:numFmt w:val="decimal"/>
+      <w:lvlText w:val="%1."/>
+      <w:lvlJc w:val="left"/>
+      <w:pPr>
+        <w:ind w:left="360" w:hanging="360"/>
+      </w:pPr>
+      <w:rPr>
+        <w:rFonts w:hint="default"/>
+      </w:rPr>
+    </w:lvl>
+    <w:lvl w:ilvl="1" w:tplc="04090019" w:tentative="1">
+      <w:start w:val="1"/>
+      <w:numFmt w:val="lowerLetter"/>
+      <w:lvlText w:val="%2)"/>
+      <w:lvlJc w:val="left"/>
+      <w:pPr>
+        <w:ind w:left="840" w:hanging="420"/>
+      </w:pPr>
+    </w:lvl>
+    <w:lvl w:ilvl="2" w:tplc="0409001B" w:tentative="1">
+      <w:start w:val="1"/>
+      <w:numFmt w:val="lowerRoman"/>
+      <w:lvlText w:val="%3."/>
+      <w:lvlJc w:val="right"/>
+      <w:pPr>
+        <w:ind w:left="1260" w:hanging="420"/>
+      </w:pPr>
+    </w:lvl>
+    <w:lvl w:ilvl="3" w:tplc="0409000F" w:tentative="1">
+      <w:start w:val="1"/>
+      <w:numFmt w:val="decimal"/>
+      <w:lvlText w:val="%4."/>
+      <w:lvlJc w:val="left"/>
+      <w:pPr>
+        <w:ind w:left="1680" w:hanging="420"/>
+      </w:pPr>
+    </w:lvl>
+    <w:lvl w:ilvl="4" w:tplc="04090019" w:tentative="1">
+      <w:start w:val="1"/>
+      <w:numFmt w:val="lowerLetter"/>
+      <w:lvlText w:val="%5)"/>
+      <w:lvlJc w:val="left"/>
+      <w:pPr>
+        <w:ind w:left="2100" w:hanging="420"/>
+      </w:pPr>
+    </w:lvl>
+    <w:lvl w:ilvl="5" w:tplc="0409001B" w:tentative="1">
+      <w:start w:val="1"/>
+      <w:numFmt w:val="lowerRoman"/>
+      <w:lvlText w:val="%6."/>
+      <w:lvlJc w:val="right"/>
+      <w:pPr>
+        <w:ind w:left="2520" w:hanging="420"/>
+      </w:pPr>
+    </w:lvl>
+    <w:lvl w:ilvl="6" w:tplc="0409000F" w:tentative="1">
+      <w:start w:val="1"/>
+      <w:numFmt w:val="decimal"/>
+      <w:lvlText w:val="%7."/>
+      <w:lvlJc w:val="left"/>
+      <w:pPr>
+        <w:ind w:left="2940" w:hanging="420"/>
+      </w:pPr>
+    </w:lvl>
+    <w:lvl w:ilvl="7" w:tplc="04090019" w:tentative="1">
+      <w:start w:val="1"/>
+      <w:numFmt w:val="lowerLetter"/>
+      <w:lvlText w:val="%8)"/>
+      <w:lvlJc w:val="left"/>
+      <w:pPr>
+        <w:ind w:left="3360" w:hanging="420"/>
+      </w:pPr>
+    </w:lvl>
+    <w:lvl w:ilvl="8" w:tplc="0409001B" w:tentative="1">
+      <w:start w:val="1"/>
+      <w:numFmt w:val="lowerRoman"/>
+      <w:lvlText w:val="%9."/>
+      <w:lvlJc w:val="right"/>
+      <w:pPr>
+        <w:ind w:left="3780" w:hanging="420"/>
+      </w:pPr>
+    </w:lvl>
+  </w:abstractNum>
+  <w:abstractNum w:abstractNumId="19">
+    <w:nsid w:val="698D17EB"/>
+    <w:multiLevelType w:val="hybridMultilevel"/>
+    <w:tmpl w:val="648CCF8A"/>
+    <w:lvl w:ilvl="0" w:tplc="95DE0B72">
+      <w:start w:val="1"/>
+      <w:numFmt w:val="decimal"/>
+      <w:lvlText w:val="%1."/>
+      <w:lvlJc w:val="left"/>
+      <w:pPr>
+        <w:ind w:left="360" w:hanging="360"/>
+      </w:pPr>
+      <w:rPr>
+        <w:rFonts w:hint="default"/>
+      </w:rPr>
+    </w:lvl>
+    <w:lvl w:ilvl="1" w:tplc="04090019" w:tentative="1">
+      <w:start w:val="1"/>
+      <w:numFmt w:val="lowerLetter"/>
+      <w:lvlText w:val="%2)"/>
+      <w:lvlJc w:val="left"/>
+      <w:pPr>
+        <w:ind w:left="840" w:hanging="420"/>
+      </w:pPr>
+    </w:lvl>
+    <w:lvl w:ilvl="2" w:tplc="0409001B" w:tentative="1">
+      <w:start w:val="1"/>
+      <w:numFmt w:val="lowerRoman"/>
+      <w:lvlText w:val="%3."/>
+      <w:lvlJc w:val="right"/>
+      <w:pPr>
+        <w:ind w:left="1260" w:hanging="420"/>
+      </w:pPr>
+    </w:lvl>
+    <w:lvl w:ilvl="3" w:tplc="0409000F" w:tentative="1">
+      <w:start w:val="1"/>
+      <w:numFmt w:val="decimal"/>
+      <w:lvlText w:val="%4."/>
+      <w:lvlJc w:val="left"/>
+      <w:pPr>
+        <w:ind w:left="1680" w:hanging="420"/>
+      </w:pPr>
+    </w:lvl>
+    <w:lvl w:ilvl="4" w:tplc="04090019" w:tentative="1">
+      <w:start w:val="1"/>
+      <w:numFmt w:val="lowerLetter"/>
+      <w:lvlText w:val="%5)"/>
+      <w:lvlJc w:val="left"/>
+      <w:pPr>
+        <w:ind w:left="2100" w:hanging="420"/>
+      </w:pPr>
+    </w:lvl>
+    <w:lvl w:ilvl="5" w:tplc="0409001B" w:tentative="1">
+      <w:start w:val="1"/>
+      <w:numFmt w:val="lowerRoman"/>
+      <w:lvlText w:val="%6."/>
+      <w:lvlJc w:val="right"/>
+      <w:pPr>
+        <w:ind w:left="2520" w:hanging="420"/>
+      </w:pPr>
+    </w:lvl>
+    <w:lvl w:ilvl="6" w:tplc="0409000F" w:tentative="1">
+      <w:start w:val="1"/>
+      <w:numFmt w:val="decimal"/>
+      <w:lvlText w:val="%7."/>
+      <w:lvlJc w:val="left"/>
+      <w:pPr>
+        <w:ind w:left="2940" w:hanging="420"/>
+      </w:pPr>
+    </w:lvl>
+    <w:lvl w:ilvl="7" w:tplc="04090019" w:tentative="1">
+      <w:start w:val="1"/>
+      <w:numFmt w:val="lowerLetter"/>
+      <w:lvlText w:val="%8)"/>
+      <w:lvlJc w:val="left"/>
+      <w:pPr>
+        <w:ind w:left="3360" w:hanging="420"/>
+      </w:pPr>
+    </w:lvl>
+    <w:lvl w:ilvl="8" w:tplc="0409001B" w:tentative="1">
+      <w:start w:val="1"/>
+      <w:numFmt w:val="lowerRoman"/>
+      <w:lvlText w:val="%9."/>
+      <w:lvlJc w:val="right"/>
+      <w:pPr>
+        <w:ind w:left="3780" w:hanging="420"/>
+      </w:pPr>
+    </w:lvl>
+  </w:abstractNum>
+  <w:abstractNum w:abstractNumId="20">
     <w:nsid w:val="69F36AB0"/>
     <w:multiLevelType w:val="multilevel"/>
     <w:tmpl w:val="568CA154"/>
@@ -19882,7 +19925,7 @@
       </w:rPr>
     </w:lvl>
   </w:abstractNum>
-  <w:abstractNum w:abstractNumId="19">
+  <w:abstractNum w:abstractNumId="21">
     <w:nsid w:val="6C7E66A9"/>
     <w:multiLevelType w:val="multilevel"/>
     <w:tmpl w:val="43EAFBC8"/>
@@ -20031,7 +20074,7 @@
       </w:rPr>
     </w:lvl>
   </w:abstractNum>
-  <w:abstractNum w:abstractNumId="20">
+  <w:abstractNum w:abstractNumId="22">
     <w:nsid w:val="6EEB09BD"/>
     <w:multiLevelType w:val="multilevel"/>
     <w:tmpl w:val="6B6A5660"/>
@@ -20180,7 +20223,7 @@
       </w:rPr>
     </w:lvl>
   </w:abstractNum>
-  <w:abstractNum w:abstractNumId="21">
+  <w:abstractNum w:abstractNumId="23">
     <w:nsid w:val="7B6D6793"/>
     <w:multiLevelType w:val="hybridMultilevel"/>
     <w:tmpl w:val="9C46AFB8"/>
@@ -20270,7 +20313,7 @@
     </w:lvl>
   </w:abstractNum>
   <w:num w:numId="1">
-    <w:abstractNumId w:val="19"/>
+    <w:abstractNumId w:val="21"/>
   </w:num>
   <w:num w:numId="2">
     <w:abstractNumId w:val="14"/>
@@ -20285,7 +20328,7 @@
     <w:abstractNumId w:val="10"/>
   </w:num>
   <w:num w:numId="6">
-    <w:abstractNumId w:val="18"/>
+    <w:abstractNumId w:val="20"/>
   </w:num>
   <w:num w:numId="7">
     <w:abstractNumId w:val="12"/>
@@ -20297,7 +20340,7 @@
     <w:abstractNumId w:val="6"/>
   </w:num>
   <w:num w:numId="10">
-    <w:abstractNumId w:val="21"/>
+    <w:abstractNumId w:val="23"/>
   </w:num>
   <w:num w:numId="11">
     <w:abstractNumId w:val="8"/>
@@ -20306,7 +20349,7 @@
     <w:abstractNumId w:val="11"/>
   </w:num>
   <w:num w:numId="13">
-    <w:abstractNumId w:val="20"/>
+    <w:abstractNumId w:val="22"/>
   </w:num>
   <w:num w:numId="14">
     <w:abstractNumId w:val="2"/>
@@ -20327,13 +20370,19 @@
     <w:abstractNumId w:val="1"/>
   </w:num>
   <w:num w:numId="20">
-    <w:abstractNumId w:val="17"/>
+    <w:abstractNumId w:val="18"/>
   </w:num>
   <w:num w:numId="21">
     <w:abstractNumId w:val="3"/>
   </w:num>
   <w:num w:numId="22">
     <w:abstractNumId w:val="15"/>
+  </w:num>
+  <w:num w:numId="23">
+    <w:abstractNumId w:val="19"/>
+  </w:num>
+  <w:num w:numId="24">
+    <w:abstractNumId w:val="17"/>
   </w:num>
 </w:numbering>
 </file>
@@ -22062,7 +22111,7 @@
 </file>
 
 <file path=customXml/itemProps1.xml><?xml version="1.0" encoding="utf-8"?>
-<ds:datastoreItem xmlns:ds="http://schemas.openxmlformats.org/officeDocument/2006/customXml" ds:itemID="{118096D2-FC74-44A0-8224-A29668598B7C}">
+<ds:datastoreItem xmlns:ds="http://schemas.openxmlformats.org/officeDocument/2006/customXml" ds:itemID="{46558B04-4F34-4FE7-AB0B-7AB55CB05E76}">
   <ds:schemaRefs>
     <ds:schemaRef ds:uri="http://schemas.openxmlformats.org/officeDocument/2006/bibliography"/>
   </ds:schemaRefs>

</xml_diff>